<commit_message>
bugfix and new summary
</commit_message>
<xml_diff>
--- a/krl-ebnf-grammar.docx
+++ b/krl-ebnf-grammar.docx
@@ -4,20 +4,28 @@
   <w:body>
     <w:p>
       <w:r>
-        <w:t>&lt;</w:t>
-      </w:r>
-      <w:proofErr w:type="spellStart"/>
-      <w:r>
-        <w:t>krl</w:t>
-      </w:r>
-      <w:proofErr w:type="spellEnd"/>
-      <w:proofErr w:type="gramStart"/>
-      <w:r>
-        <w:t>&gt; ::=</w:t>
-      </w:r>
-      <w:proofErr w:type="gramEnd"/>
-      <w:r>
-        <w:t xml:space="preserve"> "TELL" &lt;percept&gt; | </w:t>
+        <w:t xml:space="preserve">&lt;krl&gt; ::= "TELL" &lt;percept&gt; | </w:t>
+      </w:r>
+    </w:p>
+    <w:p>
+      <w:pPr>
+        <w:ind w:firstLine="720"/>
+      </w:pPr>
+      <w:r>
+        <w:t xml:space="preserve">  </w:t>
+      </w:r>
+      <w:r>
+        <w:t>"ASK" &lt;str&gt; &lt;query&gt;?</w:t>
+      </w:r>
+    </w:p>
+    <w:p>
+      <w:r>
+        <w:t xml:space="preserve">          </w:t>
+      </w:r>
+    </w:p>
+    <w:p>
+      <w:r>
+        <w:t xml:space="preserve">&lt;percept&gt; ::= &lt;add_frame&gt; | </w:t>
       </w:r>
     </w:p>
     <w:p>
@@ -25,553 +33,316 @@
         <w:tab/>
       </w:r>
       <w:r>
+        <w:t xml:space="preserve">          </w:t>
+      </w:r>
+      <w:r>
+        <w:t xml:space="preserve"> &lt;remove_frame&gt; | </w:t>
+      </w:r>
+    </w:p>
+    <w:p>
+      <w:r>
+        <w:t xml:space="preserve">              </w:t>
+      </w:r>
+      <w:r>
+        <w:t xml:space="preserve">          </w:t>
+      </w:r>
+      <w:r>
+        <w:t xml:space="preserve">&lt;update_frame&gt; </w:t>
+      </w:r>
+    </w:p>
+    <w:p>
+      <w:r>
+        <w:t xml:space="preserve">              </w:t>
+      </w:r>
+    </w:p>
+    <w:p>
+      <w:r>
+        <w:t xml:space="preserve">&lt;add_frame&gt; ::= "ADD" ( "CLASS" | "INSTANCE" ) </w:t>
+      </w:r>
+    </w:p>
+    <w:p>
+      <w:pPr>
+        <w:ind w:left="1440"/>
+      </w:pPr>
+      <w:r>
+        <w:t>&lt;str&gt; "{" &lt;str_list&gt; "}" "[" &lt;slot_list&gt; "]"</w:t>
+      </w:r>
+    </w:p>
+    <w:p/>
+    <w:p>
+      <w:r>
+        <w:t>&lt;remove_frame&gt; ::= "DELETE" &lt;str&gt;</w:t>
+      </w:r>
+    </w:p>
+    <w:p/>
+    <w:p>
+      <w:r>
+        <w:t xml:space="preserve">&lt;update_frame&gt; ::= "UPDATE" &lt;str&gt; ( </w:t>
+      </w:r>
+    </w:p>
+    <w:p>
+      <w:pPr>
+        <w:ind w:left="1440"/>
+      </w:pPr>
+      <w:r>
+        <w:t xml:space="preserve">        </w:t>
+      </w:r>
+      <w:r>
+        <w:t xml:space="preserve">&lt;update_type&gt; | </w:t>
+      </w:r>
+    </w:p>
+    <w:p>
+      <w:r>
         <w:tab/>
-        <w:t xml:space="preserve">  "ASK" &lt;str&gt; &lt;query&gt;?</w:t>
-      </w:r>
-    </w:p>
-    <w:p>
+      </w:r>
+      <w:r>
+        <w:tab/>
+      </w:r>
+      <w:r>
+        <w:t xml:space="preserve">        </w:t>
+      </w:r>
+      <w:r>
+        <w:t xml:space="preserve">&lt;update_name&gt; | </w:t>
+      </w:r>
+    </w:p>
+    <w:p>
+      <w:r>
+        <w:t xml:space="preserve">                                   &lt;update_super&gt; | </w:t>
+      </w:r>
+    </w:p>
+    <w:p>
+      <w:r>
+        <w:t xml:space="preserve">                                   &lt;update_slots&gt; )</w:t>
+      </w:r>
+    </w:p>
+    <w:p>
+      <w:r>
+        <w:t xml:space="preserve">                                    </w:t>
+      </w:r>
+    </w:p>
+    <w:p>
+      <w:r>
+        <w:t>&lt;update_type&gt; ::= "TYPE" ("CLASS" | "INSTANCE")</w:t>
+      </w:r>
+    </w:p>
+    <w:p/>
+    <w:p>
+      <w:r>
+        <w:t>&lt;update_name&gt; ::= "NAME" &lt;str&gt;</w:t>
+      </w:r>
+    </w:p>
+    <w:p/>
+    <w:p>
+      <w:r>
+        <w:t>&lt;update_super&gt; ::= "SUPER" ( "ADD" | "REMOVE" ) &lt;str&gt;</w:t>
+      </w:r>
+    </w:p>
+    <w:p/>
+    <w:p>
+      <w:r>
+        <w:t>&lt;update_slots&gt; ::= "UPATE" "SLOT" ( ( ( "ADD" |</w:t>
+      </w:r>
+    </w:p>
+    <w:p>
+      <w:pPr>
+        <w:ind w:left="3600"/>
+      </w:pPr>
+      <w:r>
+        <w:t>"REMOVE" |</w:t>
+      </w:r>
+    </w:p>
+    <w:p>
+      <w:pPr>
+        <w:ind w:left="3600"/>
+      </w:pPr>
+      <w:r>
+        <w:t>"ADD_VALUE" |</w:t>
+      </w:r>
+    </w:p>
+    <w:p>
+      <w:pPr>
+        <w:ind w:left="3600"/>
+      </w:pPr>
+      <w:r>
+        <w:t xml:space="preserve">"DELETE_VALUE" ) &lt;str&gt; ) | </w:t>
+      </w:r>
+    </w:p>
+    <w:p>
+      <w:r>
+        <w:tab/>
+      </w:r>
+      <w:r>
+        <w:tab/>
+      </w:r>
+      <w:r>
+        <w:tab/>
+      </w:r>
+      <w:r>
+        <w:tab/>
+      </w:r>
+      <w:r>
+        <w:tab/>
+      </w:r>
+      <w:r>
+        <w:t>&lt;str&gt; ":" &lt;str&gt; )</w:t>
+      </w:r>
+    </w:p>
+    <w:p>
+      <w:r>
+        <w:t xml:space="preserve">                                    </w:t>
+      </w:r>
+    </w:p>
+    <w:p>
+      <w:r>
+        <w:t>&lt;query&gt; ::= ( "SUPERS" |</w:t>
+      </w:r>
+    </w:p>
+    <w:p>
+      <w:r>
+        <w:tab/>
+      </w:r>
       <w:r>
         <w:t xml:space="preserve">          </w:t>
       </w:r>
-    </w:p>
-    <w:p>
-      <w:r>
-        <w:t>&lt;percept</w:t>
-      </w:r>
-      <w:proofErr w:type="gramStart"/>
-      <w:r>
-        <w:t>&gt; ::=</w:t>
-      </w:r>
-      <w:proofErr w:type="gramEnd"/>
-      <w:r>
-        <w:t xml:space="preserve"> &lt;</w:t>
-      </w:r>
-      <w:proofErr w:type="spellStart"/>
-      <w:r>
-        <w:t>add_frame</w:t>
-      </w:r>
-      <w:proofErr w:type="spellEnd"/>
-      <w:r>
-        <w:t xml:space="preserve">&gt; | </w:t>
-      </w:r>
-    </w:p>
-    <w:p>
-      <w:r>
-        <w:tab/>
-      </w:r>
-      <w:r>
-        <w:tab/>
-      </w:r>
-      <w:r>
-        <w:tab/>
-        <w:t xml:space="preserve">  &lt;</w:t>
-      </w:r>
-      <w:proofErr w:type="spellStart"/>
-      <w:r>
-        <w:t>remove_frame</w:t>
-      </w:r>
-      <w:proofErr w:type="spellEnd"/>
-      <w:r>
-        <w:t xml:space="preserve">&gt; | </w:t>
-      </w:r>
-    </w:p>
-    <w:p>
-      <w:r>
-        <w:t xml:space="preserve">              &lt;</w:t>
-      </w:r>
-      <w:proofErr w:type="spellStart"/>
-      <w:r>
-        <w:t>update_frame</w:t>
-      </w:r>
-      <w:proofErr w:type="spellEnd"/>
-      <w:r>
-        <w:t xml:space="preserve">&gt; </w:t>
+      <w:r>
+        <w:t xml:space="preserve">"SUBS" | </w:t>
       </w:r>
     </w:p>
     <w:p>
       <w:r>
         <w:t xml:space="preserve">              </w:t>
       </w:r>
-    </w:p>
-    <w:p>
-      <w:r>
-        <w:t>&lt;</w:t>
-      </w:r>
-      <w:proofErr w:type="spellStart"/>
-      <w:r>
-        <w:t>add_frame</w:t>
-      </w:r>
-      <w:proofErr w:type="spellEnd"/>
-      <w:proofErr w:type="gramStart"/>
-      <w:r>
-        <w:t>&gt; ::=</w:t>
-      </w:r>
-      <w:proofErr w:type="gramEnd"/>
-      <w:r>
-        <w:t xml:space="preserve"> "ADD" ( "CLASS" | "INSTANCE" ) &lt;str&gt; "{" &lt;</w:t>
-      </w:r>
-      <w:proofErr w:type="spellStart"/>
-      <w:r>
-        <w:t>str_list</w:t>
-      </w:r>
-      <w:proofErr w:type="spellEnd"/>
-      <w:r>
-        <w:t>&gt; "}" "[" &lt;</w:t>
-      </w:r>
-      <w:proofErr w:type="spellStart"/>
-      <w:r>
-        <w:t>slot_list</w:t>
-      </w:r>
-      <w:proofErr w:type="spellEnd"/>
-      <w:r>
-        <w:t>&gt; "]"</w:t>
+      <w:r>
+        <w:t xml:space="preserve">         </w:t>
+      </w:r>
+      <w:r>
+        <w:t xml:space="preserve">"SLOTS" | </w:t>
+      </w:r>
+    </w:p>
+    <w:p>
+      <w:r>
+        <w:t xml:space="preserve">              </w:t>
+      </w:r>
+      <w:r>
+        <w:t xml:space="preserve">         </w:t>
+      </w:r>
+      <w:r>
+        <w:t xml:space="preserve">"TYPE" | </w:t>
+      </w:r>
+    </w:p>
+    <w:p>
+      <w:r>
+        <w:t xml:space="preserve">              </w:t>
+      </w:r>
+      <w:r>
+        <w:t xml:space="preserve">         </w:t>
+      </w:r>
+      <w:r>
+        <w:t xml:space="preserve">"TYPEOF" &lt;str&gt; | </w:t>
+      </w:r>
+    </w:p>
+    <w:p>
+      <w:r>
+        <w:t xml:space="preserve">              </w:t>
+      </w:r>
+      <w:r>
+        <w:t xml:space="preserve">         </w:t>
+      </w:r>
+      <w:r>
+        <w:t xml:space="preserve">"SLOT" &lt;str&gt; | </w:t>
+      </w:r>
+    </w:p>
+    <w:p>
+      <w:r>
+        <w:t xml:space="preserve">              </w:t>
+      </w:r>
+      <w:r>
+        <w:t xml:space="preserve">         </w:t>
+      </w:r>
+      <w:r>
+        <w:t>"SUBBEDBY" &lt;str&gt; )</w:t>
       </w:r>
     </w:p>
     <w:p/>
     <w:p>
       <w:r>
-        <w:t>&lt;</w:t>
-      </w:r>
-      <w:proofErr w:type="spellStart"/>
-      <w:r>
-        <w:t>remove_frame</w:t>
-      </w:r>
-      <w:proofErr w:type="spellEnd"/>
-      <w:proofErr w:type="gramStart"/>
-      <w:r>
-        <w:t>&gt; ::=</w:t>
-      </w:r>
-      <w:proofErr w:type="gramEnd"/>
-      <w:r>
-        <w:t xml:space="preserve"> "DELETE" &lt;str&gt;</w:t>
+        <w:t>&lt;str_list&gt; ::= E | &lt;ne_str_list&gt;</w:t>
+      </w:r>
+    </w:p>
+    <w:p>
+      <w:r>
+        <w:t>&lt;ne_str_list&gt; ::= &lt;str&gt; "," &lt;ne_str_list&gt; | &lt;str&gt;</w:t>
       </w:r>
     </w:p>
     <w:p/>
     <w:p>
       <w:r>
-        <w:t>&lt;</w:t>
-      </w:r>
-      <w:proofErr w:type="spellStart"/>
-      <w:r>
-        <w:t>update_frame</w:t>
-      </w:r>
-      <w:proofErr w:type="spellEnd"/>
-      <w:proofErr w:type="gramStart"/>
-      <w:r>
-        <w:t>&gt; ::=</w:t>
-      </w:r>
-      <w:proofErr w:type="gramEnd"/>
-      <w:r>
-        <w:t xml:space="preserve"> "UPDATE" &lt;str&gt; ( &lt;</w:t>
-      </w:r>
-      <w:proofErr w:type="spellStart"/>
-      <w:r>
-        <w:t>update_type</w:t>
-      </w:r>
-      <w:proofErr w:type="spellEnd"/>
-      <w:r>
-        <w:t xml:space="preserve">&gt; | </w:t>
-      </w:r>
-    </w:p>
-    <w:p>
-      <w:r>
-        <w:tab/>
-      </w:r>
-      <w:r>
-        <w:tab/>
-      </w:r>
-      <w:r>
-        <w:tab/>
-      </w:r>
-      <w:r>
-        <w:tab/>
-      </w:r>
-      <w:r>
-        <w:tab/>
-      </w:r>
-      <w:r>
-        <w:tab/>
-      </w:r>
-      <w:r>
-        <w:tab/>
-      </w:r>
-      <w:r>
-        <w:tab/>
-      </w:r>
-      <w:r>
-        <w:tab/>
-        <w:t>&lt;</w:t>
-      </w:r>
-      <w:proofErr w:type="spellStart"/>
-      <w:r>
-        <w:t>update_name</w:t>
-      </w:r>
-      <w:proofErr w:type="spellEnd"/>
-      <w:r>
-        <w:t xml:space="preserve">&gt; | </w:t>
-      </w:r>
-    </w:p>
-    <w:p>
-      <w:r>
-        <w:t xml:space="preserve">                                    &lt;</w:t>
-      </w:r>
-      <w:proofErr w:type="spellStart"/>
-      <w:r>
-        <w:t>update_super</w:t>
-      </w:r>
-      <w:proofErr w:type="spellEnd"/>
-      <w:r>
-        <w:t xml:space="preserve">&gt; | </w:t>
-      </w:r>
-    </w:p>
-    <w:p>
-      <w:r>
-        <w:t xml:space="preserve">                                    &lt;</w:t>
-      </w:r>
-      <w:proofErr w:type="spellStart"/>
-      <w:r>
-        <w:t>update_slots</w:t>
-      </w:r>
-      <w:proofErr w:type="spellEnd"/>
-      <w:proofErr w:type="gramStart"/>
-      <w:r>
-        <w:t>&gt; )</w:t>
-      </w:r>
-      <w:proofErr w:type="gramEnd"/>
-    </w:p>
-    <w:p>
-      <w:r>
-        <w:t xml:space="preserve">                                    </w:t>
-      </w:r>
-    </w:p>
-    <w:p>
-      <w:r>
-        <w:t>&lt;</w:t>
-      </w:r>
-      <w:proofErr w:type="spellStart"/>
-      <w:r>
-        <w:t>update_type</w:t>
-      </w:r>
-      <w:proofErr w:type="spellEnd"/>
-      <w:proofErr w:type="gramStart"/>
-      <w:r>
-        <w:t>&gt; ::=</w:t>
-      </w:r>
-      <w:proofErr w:type="gramEnd"/>
-      <w:r>
-        <w:t xml:space="preserve"> "TYPE" ("CLASS" | "INSTANCE")</w:t>
+        <w:t>&lt;slot_list&gt; ::= E | &lt;ne_slot_list&gt;</w:t>
+      </w:r>
+    </w:p>
+    <w:p>
+      <w:r>
+        <w:t>&lt;ne_slot_list&gt; ::= &lt;slot&gt; "," &lt;ne_slot_list&gt; | &lt;slot&gt;</w:t>
       </w:r>
     </w:p>
     <w:p/>
     <w:p>
       <w:r>
-        <w:t>&lt;</w:t>
-      </w:r>
-      <w:proofErr w:type="spellStart"/>
-      <w:r>
-        <w:t>update_name</w:t>
-      </w:r>
-      <w:proofErr w:type="spellEnd"/>
-      <w:proofErr w:type="gramStart"/>
-      <w:r>
-        <w:t>&gt; ::=</w:t>
-      </w:r>
-      <w:proofErr w:type="gramEnd"/>
-      <w:r>
-        <w:t xml:space="preserve"> "NAME" &lt;str&gt;</w:t>
+        <w:t>&lt;slot&gt; ::= &lt;str&gt; ":" &lt;str&gt;? ( "{" &lt;str_list&gt; "}" )?</w:t>
       </w:r>
     </w:p>
     <w:p/>
     <w:p>
       <w:r>
-        <w:t>&lt;</w:t>
-      </w:r>
-      <w:proofErr w:type="spellStart"/>
-      <w:r>
-        <w:t>update_super</w:t>
-      </w:r>
-      <w:proofErr w:type="spellEnd"/>
-      <w:proofErr w:type="gramStart"/>
-      <w:r>
-        <w:t>&gt; ::=</w:t>
-      </w:r>
-      <w:proofErr w:type="gramEnd"/>
-      <w:r>
-        <w:t xml:space="preserve"> "SUPER" ( "ADD" | "REMOVE" ) &lt;str&gt;</w:t>
-      </w:r>
-    </w:p>
-    <w:p/>
-    <w:p>
-      <w:r>
-        <w:t>&lt;</w:t>
-      </w:r>
-      <w:proofErr w:type="spellStart"/>
-      <w:r>
-        <w:t>update_slots</w:t>
-      </w:r>
-      <w:proofErr w:type="spellEnd"/>
-      <w:proofErr w:type="gramStart"/>
-      <w:r>
-        <w:t>&gt; ::=</w:t>
-      </w:r>
-      <w:proofErr w:type="gramEnd"/>
-      <w:r>
-        <w:t xml:space="preserve"> "UPATE" "SLOT" ( ( ( "ADD" | "REMOVE" | "ADD_VALUE" | "DELETE_VALUE" ) &lt;str&gt; ) | </w:t>
-      </w:r>
-    </w:p>
-    <w:p>
-      <w:r>
-        <w:tab/>
-      </w:r>
-      <w:r>
-        <w:tab/>
-      </w:r>
-      <w:r>
-        <w:tab/>
-      </w:r>
-      <w:r>
-        <w:tab/>
-      </w:r>
-      <w:r>
-        <w:tab/>
-      </w:r>
-      <w:r>
-        <w:tab/>
-      </w:r>
-      <w:r>
-        <w:tab/>
-      </w:r>
-      <w:r>
-        <w:tab/>
-      </w:r>
-      <w:r>
-        <w:tab/>
-        <w:t>&lt;str&gt; ":" &lt;str</w:t>
-      </w:r>
-      <w:proofErr w:type="gramStart"/>
-      <w:r>
-        <w:t>&gt; )</w:t>
-      </w:r>
-      <w:proofErr w:type="gramEnd"/>
-    </w:p>
-    <w:p>
-      <w:r>
-        <w:t xml:space="preserve">                                    </w:t>
-      </w:r>
-    </w:p>
-    <w:p>
-      <w:r>
-        <w:t>&lt;query</w:t>
-      </w:r>
-      <w:proofErr w:type="gramStart"/>
-      <w:r>
-        <w:t>&gt; ::=</w:t>
-      </w:r>
-      <w:proofErr w:type="gramEnd"/>
-      <w:r>
-        <w:t xml:space="preserve"> ( "SUPERS" |</w:t>
-      </w:r>
-    </w:p>
-    <w:p>
-      <w:r>
-        <w:tab/>
-      </w:r>
-      <w:r>
-        <w:tab/>
-      </w:r>
-      <w:r>
-        <w:tab/>
-        <w:t xml:space="preserve">  "SUBS" | </w:t>
-      </w:r>
-    </w:p>
-    <w:p>
-      <w:r>
-        <w:t xml:space="preserve">              "SLOTS" | </w:t>
-      </w:r>
-    </w:p>
-    <w:p>
-      <w:r>
-        <w:t xml:space="preserve">              "TYPE" | </w:t>
-      </w:r>
-    </w:p>
-    <w:p>
-      <w:r>
-        <w:t xml:space="preserve">              "TYPEOF" &lt;str&gt; | </w:t>
-      </w:r>
-    </w:p>
-    <w:p>
-      <w:r>
-        <w:t xml:space="preserve">              "SLOT" &lt;str&gt; | </w:t>
-      </w:r>
-    </w:p>
-    <w:p>
-      <w:r>
-        <w:t xml:space="preserve">              "SUBBEDBY" &lt;str</w:t>
-      </w:r>
-      <w:proofErr w:type="gramStart"/>
-      <w:r>
-        <w:t>&gt; )</w:t>
-      </w:r>
-      <w:proofErr w:type="gramEnd"/>
-    </w:p>
-    <w:p/>
-    <w:p>
-      <w:r>
-        <w:t>&lt;</w:t>
-      </w:r>
-      <w:proofErr w:type="spellStart"/>
-      <w:r>
-        <w:t>str_list</w:t>
-      </w:r>
-      <w:proofErr w:type="spellEnd"/>
-      <w:proofErr w:type="gramStart"/>
-      <w:r>
-        <w:t>&gt; ::=</w:t>
-      </w:r>
-      <w:proofErr w:type="gramEnd"/>
-      <w:r>
-        <w:t xml:space="preserve"> E | &lt;</w:t>
-      </w:r>
-      <w:proofErr w:type="spellStart"/>
-      <w:r>
-        <w:t>ne_str_list</w:t>
-      </w:r>
-      <w:proofErr w:type="spellEnd"/>
-      <w:r>
-        <w:t>&gt;</w:t>
-      </w:r>
-    </w:p>
-    <w:p>
-      <w:r>
-        <w:t>&lt;</w:t>
-      </w:r>
-      <w:proofErr w:type="spellStart"/>
-      <w:r>
-        <w:t>ne_str_list</w:t>
-      </w:r>
-      <w:proofErr w:type="spellEnd"/>
-      <w:proofErr w:type="gramStart"/>
-      <w:r>
-        <w:t>&gt; ::=</w:t>
-      </w:r>
-      <w:proofErr w:type="gramEnd"/>
-      <w:r>
-        <w:t xml:space="preserve"> &lt;str&gt; "," &lt;</w:t>
-      </w:r>
-      <w:proofErr w:type="spellStart"/>
-      <w:r>
-        <w:t>ne_str_list</w:t>
-      </w:r>
-      <w:proofErr w:type="spellEnd"/>
-      <w:r>
-        <w:t>&gt; | &lt;str&gt;</w:t>
-      </w:r>
-    </w:p>
-    <w:p/>
-    <w:p>
-      <w:r>
-        <w:t>&lt;</w:t>
-      </w:r>
-      <w:proofErr w:type="spellStart"/>
-      <w:r>
-        <w:t>slot_list</w:t>
-      </w:r>
-      <w:proofErr w:type="spellEnd"/>
-      <w:proofErr w:type="gramStart"/>
-      <w:r>
-        <w:t>&gt; ::=</w:t>
-      </w:r>
-      <w:proofErr w:type="gramEnd"/>
-      <w:r>
-        <w:t xml:space="preserve"> E | &lt;</w:t>
-      </w:r>
-      <w:proofErr w:type="spellStart"/>
-      <w:r>
-        <w:t>ne_slot_list</w:t>
-      </w:r>
-      <w:proofErr w:type="spellEnd"/>
-      <w:r>
-        <w:t>&gt;</w:t>
-      </w:r>
-    </w:p>
-    <w:p>
-      <w:r>
-        <w:t>&lt;</w:t>
-      </w:r>
-      <w:proofErr w:type="spellStart"/>
-      <w:r>
-        <w:t>ne_slot_list</w:t>
-      </w:r>
-      <w:proofErr w:type="spellEnd"/>
-      <w:proofErr w:type="gramStart"/>
-      <w:r>
-        <w:t>&gt; ::=</w:t>
-      </w:r>
-      <w:proofErr w:type="gramEnd"/>
-      <w:r>
-        <w:t xml:space="preserve"> &lt;slot&gt; "," &lt;</w:t>
-      </w:r>
-      <w:proofErr w:type="spellStart"/>
-      <w:r>
-        <w:t>ne_slot_list</w:t>
-      </w:r>
-      <w:proofErr w:type="spellEnd"/>
-      <w:r>
-        <w:t>&gt; | &lt;slot&gt;</w:t>
-      </w:r>
-    </w:p>
-    <w:p/>
-    <w:p>
-      <w:r>
-        <w:t>&lt;slot</w:t>
-      </w:r>
-      <w:proofErr w:type="gramStart"/>
-      <w:r>
-        <w:t>&gt; ::=</w:t>
-      </w:r>
-      <w:proofErr w:type="gramEnd"/>
-      <w:r>
-        <w:t xml:space="preserve"> &lt;str&gt; ":" &lt;str&gt;? </w:t>
-      </w:r>
-      <w:proofErr w:type="gramStart"/>
-      <w:r>
-        <w:t>( "</w:t>
-      </w:r>
-      <w:proofErr w:type="gramEnd"/>
-      <w:r>
-        <w:t>{" &lt;</w:t>
-      </w:r>
-      <w:proofErr w:type="spellStart"/>
-      <w:r>
-        <w:t>str_list</w:t>
-      </w:r>
-      <w:proofErr w:type="spellEnd"/>
-      <w:r>
-        <w:t>&gt; "}" )?</w:t>
-      </w:r>
-    </w:p>
-    <w:p/>
-    <w:p>
-      <w:r>
-        <w:t>&lt;str</w:t>
-      </w:r>
-      <w:proofErr w:type="gramStart"/>
-      <w:r>
-        <w:t>&gt; ::=</w:t>
-      </w:r>
-      <w:proofErr w:type="gramEnd"/>
-      <w:r>
-        <w:t xml:space="preserve"> ([A-Z] | [a-z] | [0-9] | "_" )+</w:t>
+        <w:t>&lt;str&gt; ::= ([A-Z] | [a-z] | [0-9] | "_" )+</w:t>
       </w:r>
     </w:p>
     <w:sectPr>
       <w:pgSz w:w="12240" w:h="15840"/>
-      <w:pgMar w:top="1440" w:right="1440" w:bottom="1440" w:left="1440" w:header="720" w:footer="720" w:gutter="0"/>
+      <w:pgMar w:top="720" w:right="720" w:bottom="720" w:left="720" w:header="144" w:footer="144" w:gutter="0"/>
       <w:cols w:space="720"/>
       <w:docGrid w:linePitch="360"/>
     </w:sectPr>
   </w:body>
 </w:document>
+</file>
+
+<file path=word/endnotes.xml><?xml version="1.0" encoding="utf-8"?>
+<w:endnotes xmlns:wpc="http://schemas.microsoft.com/office/word/2010/wordprocessingCanvas" xmlns:cx="http://schemas.microsoft.com/office/drawing/2014/chartex" xmlns:cx1="http://schemas.microsoft.com/office/drawing/2015/9/8/chartex" xmlns:cx2="http://schemas.microsoft.com/office/drawing/2015/10/21/chartex" xmlns:cx3="http://schemas.microsoft.com/office/drawing/2016/5/9/chartex" xmlns:cx4="http://schemas.microsoft.com/office/drawing/2016/5/10/chartex" xmlns:cx5="http://schemas.microsoft.com/office/drawing/2016/5/11/chartex" xmlns:cx6="http://schemas.microsoft.com/office/drawing/2016/5/12/chartex" xmlns:cx7="http://schemas.microsoft.com/office/drawing/2016/5/13/chartex" xmlns:cx8="http://schemas.microsoft.com/office/drawing/2016/5/14/chartex" xmlns:mc="http://schemas.openxmlformats.org/markup-compatibility/2006" xmlns:aink="http://schemas.microsoft.com/office/drawing/2016/ink" xmlns:am3d="http://schemas.microsoft.com/office/drawing/2017/model3d" xmlns:o="urn:schemas-microsoft-com:office:office" xmlns:oel="http://schemas.microsoft.com/office/2019/extlst" xmlns:r="http://schemas.openxmlformats.org/officeDocument/2006/relationships" xmlns:m="http://schemas.openxmlformats.org/officeDocument/2006/math" xmlns:v="urn:schemas-microsoft-com:vml" xmlns:wp14="http://schemas.microsoft.com/office/word/2010/wordprocessingDrawing" xmlns:wp="http://schemas.openxmlformats.org/drawingml/2006/wordprocessingDrawing" xmlns:w10="urn:schemas-microsoft-com:office:word" xmlns:w="http://schemas.openxmlformats.org/wordprocessingml/2006/main" xmlns:w14="http://schemas.microsoft.com/office/word/2010/wordml" xmlns:w15="http://schemas.microsoft.com/office/word/2012/wordml" xmlns:w16cex="http://schemas.microsoft.com/office/word/2018/wordml/cex" xmlns:w16cid="http://schemas.microsoft.com/office/word/2016/wordml/cid" xmlns:w16="http://schemas.microsoft.com/office/word/2018/wordml" xmlns:w16sdtdh="http://schemas.microsoft.com/office/word/2020/wordml/sdtdatahash" xmlns:w16se="http://schemas.microsoft.com/office/word/2015/wordml/symex" xmlns:wpg="http://schemas.microsoft.com/office/word/2010/wordprocessingGroup" xmlns:wpi="http://schemas.microsoft.com/office/word/2010/wordprocessingInk" xmlns:wne="http://schemas.microsoft.com/office/word/2006/wordml" xmlns:wps="http://schemas.microsoft.com/office/word/2010/wordprocessingShape" mc:Ignorable="w14 w15 w16se w16cid w16 w16cex w16sdtdh wp14">
+  <w:endnote w:type="separator" w:id="-1">
+    <w:p>
+      <w:r>
+        <w:separator/>
+      </w:r>
+    </w:p>
+  </w:endnote>
+  <w:endnote w:type="continuationSeparator" w:id="0">
+    <w:p>
+      <w:r>
+        <w:continuationSeparator/>
+      </w:r>
+    </w:p>
+  </w:endnote>
+</w:endnotes>
+</file>
+
+<file path=word/footnotes.xml><?xml version="1.0" encoding="utf-8"?>
+<w:footnotes xmlns:wpc="http://schemas.microsoft.com/office/word/2010/wordprocessingCanvas" xmlns:cx="http://schemas.microsoft.com/office/drawing/2014/chartex" xmlns:cx1="http://schemas.microsoft.com/office/drawing/2015/9/8/chartex" xmlns:cx2="http://schemas.microsoft.com/office/drawing/2015/10/21/chartex" xmlns:cx3="http://schemas.microsoft.com/office/drawing/2016/5/9/chartex" xmlns:cx4="http://schemas.microsoft.com/office/drawing/2016/5/10/chartex" xmlns:cx5="http://schemas.microsoft.com/office/drawing/2016/5/11/chartex" xmlns:cx6="http://schemas.microsoft.com/office/drawing/2016/5/12/chartex" xmlns:cx7="http://schemas.microsoft.com/office/drawing/2016/5/13/chartex" xmlns:cx8="http://schemas.microsoft.com/office/drawing/2016/5/14/chartex" xmlns:mc="http://schemas.openxmlformats.org/markup-compatibility/2006" xmlns:aink="http://schemas.microsoft.com/office/drawing/2016/ink" xmlns:am3d="http://schemas.microsoft.com/office/drawing/2017/model3d" xmlns:o="urn:schemas-microsoft-com:office:office" xmlns:oel="http://schemas.microsoft.com/office/2019/extlst" xmlns:r="http://schemas.openxmlformats.org/officeDocument/2006/relationships" xmlns:m="http://schemas.openxmlformats.org/officeDocument/2006/math" xmlns:v="urn:schemas-microsoft-com:vml" xmlns:wp14="http://schemas.microsoft.com/office/word/2010/wordprocessingDrawing" xmlns:wp="http://schemas.openxmlformats.org/drawingml/2006/wordprocessingDrawing" xmlns:w10="urn:schemas-microsoft-com:office:word" xmlns:w="http://schemas.openxmlformats.org/wordprocessingml/2006/main" xmlns:w14="http://schemas.microsoft.com/office/word/2010/wordml" xmlns:w15="http://schemas.microsoft.com/office/word/2012/wordml" xmlns:w16cex="http://schemas.microsoft.com/office/word/2018/wordml/cex" xmlns:w16cid="http://schemas.microsoft.com/office/word/2016/wordml/cid" xmlns:w16="http://schemas.microsoft.com/office/word/2018/wordml" xmlns:w16sdtdh="http://schemas.microsoft.com/office/word/2020/wordml/sdtdatahash" xmlns:w16se="http://schemas.microsoft.com/office/word/2015/wordml/symex" xmlns:wpg="http://schemas.microsoft.com/office/word/2010/wordprocessingGroup" xmlns:wpi="http://schemas.microsoft.com/office/word/2010/wordprocessingInk" xmlns:wne="http://schemas.microsoft.com/office/word/2006/wordml" xmlns:wps="http://schemas.microsoft.com/office/word/2010/wordprocessingShape" mc:Ignorable="w14 w15 w16se w16cid w16 w16cex w16sdtdh wp14">
+  <w:footnote w:type="separator" w:id="-1">
+    <w:p>
+      <w:r>
+        <w:separator/>
+      </w:r>
+    </w:p>
+  </w:footnote>
+  <w:footnote w:type="continuationSeparator" w:id="0">
+    <w:p>
+      <w:r>
+        <w:continuationSeparator/>
+      </w:r>
+    </w:p>
+  </w:footnote>
+</w:footnotes>
 </file>
 
 <file path=word/styles.xml><?xml version="1.0" encoding="utf-8"?>
@@ -996,6 +767,48 @@
     <w:semiHidden/>
     <w:unhideWhenUsed/>
   </w:style>
+  <w:style w:type="paragraph" w:styleId="Header">
+    <w:name w:val="header"/>
+    <w:basedOn w:val="Normal"/>
+    <w:link w:val="HeaderChar"/>
+    <w:uiPriority w:val="99"/>
+    <w:unhideWhenUsed/>
+    <w:rsid w:val="00DC3712"/>
+    <w:pPr>
+      <w:tabs>
+        <w:tab w:val="center" w:pos="4680"/>
+        <w:tab w:val="right" w:pos="9360"/>
+      </w:tabs>
+    </w:pPr>
+  </w:style>
+  <w:style w:type="character" w:customStyle="1" w:styleId="HeaderChar">
+    <w:name w:val="Header Char"/>
+    <w:basedOn w:val="DefaultParagraphFont"/>
+    <w:link w:val="Header"/>
+    <w:uiPriority w:val="99"/>
+    <w:rsid w:val="00DC3712"/>
+  </w:style>
+  <w:style w:type="paragraph" w:styleId="Footer">
+    <w:name w:val="footer"/>
+    <w:basedOn w:val="Normal"/>
+    <w:link w:val="FooterChar"/>
+    <w:uiPriority w:val="99"/>
+    <w:unhideWhenUsed/>
+    <w:rsid w:val="00DC3712"/>
+    <w:pPr>
+      <w:tabs>
+        <w:tab w:val="center" w:pos="4680"/>
+        <w:tab w:val="right" w:pos="9360"/>
+      </w:tabs>
+    </w:pPr>
+  </w:style>
+  <w:style w:type="character" w:customStyle="1" w:styleId="FooterChar">
+    <w:name w:val="Footer Char"/>
+    <w:basedOn w:val="DefaultParagraphFont"/>
+    <w:link w:val="Footer"/>
+    <w:uiPriority w:val="99"/>
+    <w:rsid w:val="00DC3712"/>
+  </w:style>
 </w:styles>
 </file>
 
@@ -1292,4 +1105,16 @@
     </a:ext>
   </a:extLst>
 </a:theme>
+</file>
+
+<file path=customXml/item1.xml><?xml version="1.0" encoding="utf-8"?>
+<b:Sources xmlns:b="http://schemas.openxmlformats.org/officeDocument/2006/bibliography" xmlns="http://schemas.openxmlformats.org/officeDocument/2006/bibliography" SelectedStyle="/APASixthEditionOfficeOnline.xsl" StyleName="APA" Version="6"/>
+</file>
+
+<file path=customXml/itemProps1.xml><?xml version="1.0" encoding="utf-8"?>
+<ds:datastoreItem xmlns:ds="http://schemas.openxmlformats.org/officeDocument/2006/customXml" ds:itemID="{2BEDFFBE-210F-DD45-BFA2-2D552F9B3DF0}">
+  <ds:schemaRefs>
+    <ds:schemaRef ds:uri="http://schemas.openxmlformats.org/officeDocument/2006/bibliography"/>
+  </ds:schemaRefs>
+</ds:datastoreItem>
 </file>
</xml_diff>